<commit_message>
add description to new task in raport
</commit_message>
<xml_diff>
--- a/sprawozdanie.docx
+++ b/sprawozdanie.docx
@@ -2,25 +2,149 @@
 <file path=word/document.xml><?xml version="1.0" encoding="utf-8"?>
 <w:document xmlns:wpc="http://schemas.microsoft.com/office/word/2010/wordprocessingCanvas" xmlns:cx="http://schemas.microsoft.com/office/drawing/2014/chartex" xmlns:cx1="http://schemas.microsoft.com/office/drawing/2015/9/8/chartex" xmlns:cx2="http://schemas.microsoft.com/office/drawing/2015/10/21/chartex" xmlns:cx3="http://schemas.microsoft.com/office/drawing/2016/5/9/chartex" xmlns:cx4="http://schemas.microsoft.com/office/drawing/2016/5/10/chartex" xmlns:cx5="http://schemas.microsoft.com/office/drawing/2016/5/11/chartex" xmlns:cx6="http://schemas.microsoft.com/office/drawing/2016/5/12/chartex" xmlns:cx7="http://schemas.microsoft.com/office/drawing/2016/5/13/chartex" xmlns:cx8="http://schemas.microsoft.com/office/drawing/2016/5/14/chartex" xmlns:mc="http://schemas.openxmlformats.org/markup-compatibility/2006" xmlns:aink="http://schemas.microsoft.com/office/drawing/2016/ink" xmlns:am3d="http://schemas.microsoft.com/office/drawing/2017/model3d" xmlns:o="urn:schemas-microsoft-com:office:office" xmlns:r="http://schemas.openxmlformats.org/officeDocument/2006/relationships" xmlns:m="http://schemas.openxmlformats.org/officeDocument/2006/math" xmlns:v="urn:schemas-microsoft-com:vml" xmlns:wp14="http://schemas.microsoft.com/office/word/2010/wordprocessingDrawing" xmlns:wp="http://schemas.openxmlformats.org/drawingml/2006/wordprocessingDrawing" xmlns:w10="urn:schemas-microsoft-com:office:word" xmlns:w="http://schemas.openxmlformats.org/wordprocessingml/2006/main" xmlns:w14="http://schemas.microsoft.com/office/word/2010/wordml" xmlns:w15="http://schemas.microsoft.com/office/word/2012/wordml" xmlns:w16cid="http://schemas.microsoft.com/office/word/2016/wordml/cid" xmlns:w16se="http://schemas.microsoft.com/office/word/2015/wordml/symex" xmlns:wpg="http://schemas.microsoft.com/office/word/2010/wordprocessingGroup" xmlns:wpi="http://schemas.microsoft.com/office/word/2010/wordprocessingInk" xmlns:wne="http://schemas.microsoft.com/office/word/2006/wordml" xmlns:wps="http://schemas.microsoft.com/office/word/2010/wordprocessingShape" mc:Ignorable="w14 w15 w16se w16cid wp14">
   <w:body>
-    <w:p>
-      <w:r>
+    <w:tbl>
+      <w:tblPr>
+        <w:tblStyle w:val="TableGrid"/>
+        <w:tblW w:w="0" w:type="auto"/>
+        <w:tblLook w:val="04A0" w:firstRow="1" w:lastRow="0" w:firstColumn="1" w:lastColumn="0" w:noHBand="0" w:noVBand="1"/>
+      </w:tblPr>
+      <w:tblGrid>
+        <w:gridCol w:w="9062"/>
+      </w:tblGrid>
+      <w:tr>
+        <w:tc>
+          <w:tcPr>
+            <w:tcW w:w="9062" w:type="dxa"/>
+          </w:tcPr>
+          <w:p>
+            <w:pPr>
+              <w:rPr>
+                <w:b/>
+              </w:rPr>
+            </w:pPr>
+            <w:r>
+              <w:rPr>
+                <w:b/>
+              </w:rPr>
+              <w:t>Programowanie Obiektowe</w:t>
+            </w:r>
+          </w:p>
+        </w:tc>
+      </w:tr>
+      <w:tr>
+        <w:tc>
+          <w:tcPr>
+            <w:tcW w:w="9062" w:type="dxa"/>
+          </w:tcPr>
+          <w:p>
+            <w:pPr>
+              <w:rPr>
+                <w:b/>
+              </w:rPr>
+            </w:pPr>
+            <w:r>
+              <w:rPr>
+                <w:b/>
+              </w:rPr>
+              <w:t>Autor: Hubert Zając, Elektronika 283056</w:t>
+            </w:r>
+          </w:p>
+        </w:tc>
+      </w:tr>
+      <w:tr>
+        <w:tc>
+          <w:tcPr>
+            <w:tcW w:w="9062" w:type="dxa"/>
+          </w:tcPr>
+          <w:p>
+            <w:pPr>
+              <w:tabs>
+                <w:tab w:val="left" w:pos="916"/>
+                <w:tab w:val="left" w:pos="1832"/>
+                <w:tab w:val="left" w:pos="2748"/>
+                <w:tab w:val="left" w:pos="3664"/>
+                <w:tab w:val="left" w:pos="4580"/>
+                <w:tab w:val="left" w:pos="5496"/>
+                <w:tab w:val="left" w:pos="6412"/>
+                <w:tab w:val="left" w:pos="7328"/>
+                <w:tab w:val="left" w:pos="8244"/>
+                <w:tab w:val="left" w:pos="9160"/>
+                <w:tab w:val="left" w:pos="10076"/>
+                <w:tab w:val="left" w:pos="10992"/>
+                <w:tab w:val="left" w:pos="11908"/>
+                <w:tab w:val="left" w:pos="12824"/>
+                <w:tab w:val="left" w:pos="13740"/>
+                <w:tab w:val="left" w:pos="14656"/>
+              </w:tabs>
+              <w:rPr>
+                <w:rFonts w:ascii="Consolas" w:eastAsia="Times New Roman" w:hAnsi="Consolas" w:cs="Courier New"/>
+                <w:color w:val="24292E"/>
+                <w:sz w:val="18"/>
+                <w:szCs w:val="18"/>
+                <w:lang w:eastAsia="en-GB"/>
+              </w:rPr>
+            </w:pPr>
+            <w:r>
+              <w:rPr>
+                <w:rFonts w:ascii="Consolas" w:eastAsia="Times New Roman" w:hAnsi="Consolas" w:cs="Courier New"/>
+                <w:color w:val="24292E"/>
+                <w:sz w:val="18"/>
+                <w:szCs w:val="18"/>
+                <w:lang w:eastAsia="en-GB"/>
+              </w:rPr>
+              <w:t>https://github.com/huuubertz/file-operations.git</w:t>
+            </w:r>
+          </w:p>
+          <w:p>
+            <w:pPr>
+              <w:rPr>
+                <w:b/>
+              </w:rPr>
+            </w:pPr>
+          </w:p>
+        </w:tc>
+      </w:tr>
+    </w:tbl>
+    <w:p>
+      <w:pPr>
+        <w:rPr>
+          <w:b/>
+        </w:rPr>
+      </w:pPr>
+    </w:p>
+    <w:p>
+      <w:pPr>
+        <w:rPr>
+          <w:b/>
+        </w:rPr>
+      </w:pPr>
+      <w:r>
+        <w:rPr>
+          <w:b/>
+        </w:rPr>
         <w:t>Zadanie 8.2.7</w:t>
       </w:r>
     </w:p>
     <w:p>
-      <w:r>
+      <w:pPr>
+        <w:rPr>
+          <w:b/>
+        </w:rPr>
+      </w:pPr>
+      <w:r>
+        <w:rPr>
+          <w:b/>
+        </w:rPr>
         <w:t>OPIS:</w:t>
       </w:r>
     </w:p>
     <w:p>
       <w:r>
-        <w:t xml:space="preserve">W zadaniu korzystamy z </w:t>
-      </w:r>
-      <w:proofErr w:type="spellStart"/>
-      <w:r>
-        <w:t>bibliote</w:t>
-      </w:r>
-      <w:proofErr w:type="spellEnd"/>
+        <w:t>W zadaniu korzystamy z bibliote</w:t>
+      </w:r>
+      <w:r>
+        <w:t>k</w:t>
+      </w:r>
       <w:r>
         <w:t xml:space="preserve">: String i </w:t>
       </w:r>
@@ -63,7 +187,15 @@
       </w:r>
     </w:p>
     <w:p>
-      <w:r>
+      <w:pPr>
+        <w:rPr>
+          <w:b/>
+        </w:rPr>
+      </w:pPr>
+      <w:r>
+        <w:rPr>
+          <w:b/>
+        </w:rPr>
         <w:t>KOD:</w:t>
       </w:r>
     </w:p>
@@ -111,14 +243,16 @@
     </w:p>
     <w:p/>
     <w:p>
-      <w:r>
-        <w:t>Można by było dodać</w:t>
-      </w:r>
-      <w:r>
-        <w:t>:</w:t>
-      </w:r>
-      <w:r>
-        <w:t xml:space="preserve"> </w:t>
+      <w:pPr>
+        <w:rPr>
+          <w:b/>
+        </w:rPr>
+      </w:pPr>
+      <w:r>
+        <w:rPr>
+          <w:b/>
+        </w:rPr>
+        <w:t>UWAGI:</w:t>
       </w:r>
     </w:p>
     <w:p>
@@ -209,6 +343,7 @@
     </w:p>
     <w:p>
       <w:r>
+        <w:lastRenderedPageBreak/>
         <w:t>-</w:t>
       </w:r>
       <w:r>
@@ -223,21 +358,39 @@
     </w:p>
     <w:p/>
     <w:p>
-      <w:r>
+      <w:pPr>
+        <w:rPr>
+          <w:b/>
+        </w:rPr>
+      </w:pPr>
+      <w:r>
+        <w:rPr>
+          <w:b/>
+        </w:rPr>
         <w:t>Zadanie 8.2.19</w:t>
       </w:r>
       <w:r>
+        <w:rPr>
+          <w:b/>
+        </w:rPr>
         <w:t>*</w:t>
       </w:r>
     </w:p>
     <w:p>
-      <w:r>
+      <w:pPr>
+        <w:rPr>
+          <w:b/>
+        </w:rPr>
+      </w:pPr>
+      <w:r>
+        <w:rPr>
+          <w:b/>
+        </w:rPr>
         <w:t>OPIS:</w:t>
       </w:r>
     </w:p>
     <w:p>
       <w:r>
-        <w:lastRenderedPageBreak/>
         <w:t xml:space="preserve">W zadaniu korzystam z bibliotek: String, </w:t>
       </w:r>
       <w:proofErr w:type="spellStart"/>
@@ -287,7 +440,15 @@
       </w:r>
     </w:p>
     <w:p>
-      <w:r>
+      <w:pPr>
+        <w:rPr>
+          <w:b/>
+        </w:rPr>
+      </w:pPr>
+      <w:r>
+        <w:rPr>
+          <w:b/>
+        </w:rPr>
         <w:t>KOD:</w:t>
       </w:r>
     </w:p>
@@ -3867,7 +4028,6 @@
           <w:sz w:val="19"/>
           <w:szCs w:val="19"/>
           <w:highlight w:val="black"/>
-          <w:lang w:val="en-GB"/>
         </w:rPr>
       </w:pPr>
       <w:r>
@@ -3877,14 +4037,21 @@
           <w:sz w:val="19"/>
           <w:szCs w:val="19"/>
           <w:highlight w:val="black"/>
-          <w:lang w:val="en-GB"/>
         </w:rPr>
         <w:t>}</w:t>
       </w:r>
     </w:p>
     <w:p/>
     <w:p>
-      <w:r>
+      <w:pPr>
+        <w:rPr>
+          <w:b/>
+        </w:rPr>
+      </w:pPr>
+      <w:r>
+        <w:rPr>
+          <w:b/>
+        </w:rPr>
         <w:t>UWAGI:</w:t>
       </w:r>
     </w:p>
@@ -3936,10 +4103,1951 @@
       </w:r>
       <w:proofErr w:type="spellEnd"/>
       <w:r>
-        <w:t xml:space="preserve"> i robić to za pomocą funkcji length().</w:t>
-      </w:r>
+        <w:t xml:space="preserve"> i robić to za pomocą funkcji </w:t>
+      </w:r>
+      <w:proofErr w:type="spellStart"/>
+      <w:proofErr w:type="gramStart"/>
+      <w:r>
+        <w:t>length</w:t>
+      </w:r>
+      <w:proofErr w:type="spellEnd"/>
+      <w:r>
+        <w:t>(</w:t>
+      </w:r>
+      <w:proofErr w:type="gramEnd"/>
+      <w:r>
+        <w:t>).</w:t>
+      </w:r>
+    </w:p>
+    <w:p>
+      <w:pPr>
+        <w:rPr>
+          <w:b/>
+        </w:rPr>
+      </w:pPr>
+    </w:p>
+    <w:p>
+      <w:pPr>
+        <w:rPr>
+          <w:b/>
+        </w:rPr>
+      </w:pPr>
+      <w:r>
+        <w:rPr>
+          <w:b/>
+        </w:rPr>
+        <w:lastRenderedPageBreak/>
+        <w:t>Zadanie 8.2.1</w:t>
+      </w:r>
+    </w:p>
+    <w:p>
+      <w:pPr>
+        <w:rPr>
+          <w:b/>
+        </w:rPr>
+      </w:pPr>
+      <w:r>
+        <w:rPr>
+          <w:b/>
+        </w:rPr>
+        <w:t>OPIS:</w:t>
+      </w:r>
+    </w:p>
+    <w:p>
+      <w:r>
+        <w:t>W zadaniu korzystamy z bibliote</w:t>
+      </w:r>
+      <w:r>
+        <w:t>k</w:t>
+      </w:r>
+      <w:r>
+        <w:t xml:space="preserve">: String i </w:t>
+      </w:r>
+      <w:proofErr w:type="spellStart"/>
+      <w:r>
+        <w:t>Fstream</w:t>
+      </w:r>
+      <w:proofErr w:type="spellEnd"/>
+      <w:r>
+        <w:t xml:space="preserve">. </w:t>
+      </w:r>
+    </w:p>
+    <w:p>
+      <w:r>
+        <w:t xml:space="preserve">Funkcja tworzy obiekt klasy </w:t>
+      </w:r>
+      <w:proofErr w:type="spellStart"/>
+      <w:r>
+        <w:t>ifstream</w:t>
+      </w:r>
+      <w:proofErr w:type="spellEnd"/>
+      <w:r>
+        <w:t xml:space="preserve">, który wchodzi w </w:t>
+      </w:r>
+      <w:proofErr w:type="spellStart"/>
+      <w:r>
+        <w:t>dziedzine</w:t>
+      </w:r>
+      <w:proofErr w:type="spellEnd"/>
+      <w:r>
+        <w:t xml:space="preserve"> </w:t>
+      </w:r>
+      <w:proofErr w:type="spellStart"/>
+      <w:r>
+        <w:t>Fstream</w:t>
+      </w:r>
+      <w:proofErr w:type="spellEnd"/>
+      <w:r>
+        <w:t xml:space="preserve"> i jednocześnie otwiera plik.</w:t>
+      </w:r>
+    </w:p>
+    <w:p>
+      <w:r>
+        <w:t xml:space="preserve">Funkcja jest typu </w:t>
+      </w:r>
+      <w:proofErr w:type="spellStart"/>
+      <w:r>
+        <w:t>ifstream</w:t>
+      </w:r>
+      <w:proofErr w:type="spellEnd"/>
+      <w:r>
+        <w:t xml:space="preserve"> i zwraca adres, w którym znajduje się nasz otwarty plik.</w:t>
+      </w:r>
+    </w:p>
+    <w:p/>
+    <w:p>
+      <w:pPr>
+        <w:rPr>
+          <w:b/>
+        </w:rPr>
+      </w:pPr>
+      <w:r>
+        <w:rPr>
+          <w:b/>
+        </w:rPr>
+        <w:t>KOD:</w:t>
+      </w:r>
+    </w:p>
+    <w:p>
+      <w:pPr>
+        <w:autoSpaceDE w:val="0"/>
+        <w:autoSpaceDN w:val="0"/>
+        <w:adjustRightInd w:val="0"/>
+        <w:spacing w:after="0" w:line="240" w:lineRule="auto"/>
+        <w:rPr>
+          <w:rFonts w:ascii="Consolas" w:hAnsi="Consolas" w:cs="Consolas"/>
+          <w:color w:val="DCDCDC"/>
+          <w:sz w:val="19"/>
+          <w:szCs w:val="19"/>
+          <w:highlight w:val="black"/>
+          <w:lang w:val="en-GB"/>
+        </w:rPr>
+      </w:pPr>
+      <w:proofErr w:type="spellStart"/>
+      <w:proofErr w:type="gramStart"/>
+      <w:r>
+        <w:rPr>
+          <w:rFonts w:ascii="Consolas" w:hAnsi="Consolas" w:cs="Consolas"/>
+          <w:color w:val="C8C8C8"/>
+          <w:sz w:val="19"/>
+          <w:szCs w:val="19"/>
+          <w:highlight w:val="black"/>
+          <w:lang w:val="en-GB"/>
+        </w:rPr>
+        <w:t>std</w:t>
+      </w:r>
+      <w:proofErr w:type="spellEnd"/>
+      <w:r>
+        <w:rPr>
+          <w:rFonts w:ascii="Consolas" w:hAnsi="Consolas" w:cs="Consolas"/>
+          <w:color w:val="B4B4B4"/>
+          <w:sz w:val="19"/>
+          <w:szCs w:val="19"/>
+          <w:highlight w:val="black"/>
+          <w:lang w:val="en-GB"/>
+        </w:rPr>
+        <w:t>::</w:t>
+      </w:r>
+      <w:proofErr w:type="spellStart"/>
+      <w:proofErr w:type="gramEnd"/>
+      <w:r>
+        <w:rPr>
+          <w:rFonts w:ascii="Consolas" w:hAnsi="Consolas" w:cs="Consolas"/>
+          <w:color w:val="4EC9B0"/>
+          <w:sz w:val="19"/>
+          <w:szCs w:val="19"/>
+          <w:highlight w:val="black"/>
+          <w:lang w:val="en-GB"/>
+        </w:rPr>
+        <w:t>ifstream</w:t>
+      </w:r>
+      <w:proofErr w:type="spellEnd"/>
+      <w:r>
+        <w:rPr>
+          <w:rFonts w:ascii="Consolas" w:hAnsi="Consolas" w:cs="Consolas"/>
+          <w:color w:val="B4B4B4"/>
+          <w:sz w:val="19"/>
+          <w:szCs w:val="19"/>
+          <w:highlight w:val="black"/>
+          <w:lang w:val="en-GB"/>
+        </w:rPr>
+        <w:t>*</w:t>
+      </w:r>
+      <w:r>
+        <w:rPr>
+          <w:rFonts w:ascii="Consolas" w:hAnsi="Consolas" w:cs="Consolas"/>
+          <w:color w:val="DCDCDC"/>
+          <w:sz w:val="19"/>
+          <w:szCs w:val="19"/>
+          <w:highlight w:val="black"/>
+          <w:lang w:val="en-GB"/>
+        </w:rPr>
+        <w:t xml:space="preserve"> </w:t>
+      </w:r>
+      <w:r>
+        <w:rPr>
+          <w:rFonts w:ascii="Consolas" w:hAnsi="Consolas" w:cs="Consolas"/>
+          <w:color w:val="C8C8C8"/>
+          <w:sz w:val="19"/>
+          <w:szCs w:val="19"/>
+          <w:highlight w:val="black"/>
+          <w:lang w:val="en-GB"/>
+        </w:rPr>
+        <w:t>_</w:t>
+      </w:r>
+      <w:proofErr w:type="spellStart"/>
+      <w:r>
+        <w:rPr>
+          <w:rFonts w:ascii="Consolas" w:hAnsi="Consolas" w:cs="Consolas"/>
+          <w:color w:val="C8C8C8"/>
+          <w:sz w:val="19"/>
+          <w:szCs w:val="19"/>
+          <w:highlight w:val="black"/>
+          <w:lang w:val="en-GB"/>
+        </w:rPr>
+        <w:t>get_descriptor_from_file_to_read</w:t>
+      </w:r>
+      <w:proofErr w:type="spellEnd"/>
+      <w:r>
+        <w:rPr>
+          <w:rFonts w:ascii="Consolas" w:hAnsi="Consolas" w:cs="Consolas"/>
+          <w:color w:val="B4B4B4"/>
+          <w:sz w:val="19"/>
+          <w:szCs w:val="19"/>
+          <w:highlight w:val="black"/>
+          <w:lang w:val="en-GB"/>
+        </w:rPr>
+        <w:t>(</w:t>
+      </w:r>
+      <w:proofErr w:type="spellStart"/>
+      <w:r>
+        <w:rPr>
+          <w:rFonts w:ascii="Consolas" w:hAnsi="Consolas" w:cs="Consolas"/>
+          <w:color w:val="C8C8C8"/>
+          <w:sz w:val="19"/>
+          <w:szCs w:val="19"/>
+          <w:highlight w:val="black"/>
+          <w:lang w:val="en-GB"/>
+        </w:rPr>
+        <w:t>std</w:t>
+      </w:r>
+      <w:proofErr w:type="spellEnd"/>
+      <w:r>
+        <w:rPr>
+          <w:rFonts w:ascii="Consolas" w:hAnsi="Consolas" w:cs="Consolas"/>
+          <w:color w:val="B4B4B4"/>
+          <w:sz w:val="19"/>
+          <w:szCs w:val="19"/>
+          <w:highlight w:val="black"/>
+          <w:lang w:val="en-GB"/>
+        </w:rPr>
+        <w:t>::</w:t>
+      </w:r>
+      <w:r>
+        <w:rPr>
+          <w:rFonts w:ascii="Consolas" w:hAnsi="Consolas" w:cs="Consolas"/>
+          <w:color w:val="4EC9B0"/>
+          <w:sz w:val="19"/>
+          <w:szCs w:val="19"/>
+          <w:highlight w:val="black"/>
+          <w:lang w:val="en-GB"/>
+        </w:rPr>
+        <w:t>string</w:t>
+      </w:r>
+      <w:r>
+        <w:rPr>
+          <w:rFonts w:ascii="Consolas" w:hAnsi="Consolas" w:cs="Consolas"/>
+          <w:color w:val="DCDCDC"/>
+          <w:sz w:val="19"/>
+          <w:szCs w:val="19"/>
+          <w:highlight w:val="black"/>
+          <w:lang w:val="en-GB"/>
+        </w:rPr>
+        <w:t xml:space="preserve"> </w:t>
+      </w:r>
+      <w:r>
+        <w:rPr>
+          <w:rFonts w:ascii="Consolas" w:hAnsi="Consolas" w:cs="Consolas"/>
+          <w:color w:val="7F7F7F"/>
+          <w:sz w:val="19"/>
+          <w:szCs w:val="19"/>
+          <w:highlight w:val="black"/>
+          <w:lang w:val="en-GB"/>
+        </w:rPr>
+        <w:t>_directory</w:t>
+      </w:r>
+      <w:r>
+        <w:rPr>
+          <w:rFonts w:ascii="Consolas" w:hAnsi="Consolas" w:cs="Consolas"/>
+          <w:color w:val="B4B4B4"/>
+          <w:sz w:val="19"/>
+          <w:szCs w:val="19"/>
+          <w:highlight w:val="black"/>
+          <w:lang w:val="en-GB"/>
+        </w:rPr>
+        <w:t>){</w:t>
+      </w:r>
+    </w:p>
+    <w:p>
+      <w:pPr>
+        <w:autoSpaceDE w:val="0"/>
+        <w:autoSpaceDN w:val="0"/>
+        <w:adjustRightInd w:val="0"/>
+        <w:spacing w:after="0" w:line="240" w:lineRule="auto"/>
+        <w:rPr>
+          <w:rFonts w:ascii="Consolas" w:hAnsi="Consolas" w:cs="Consolas"/>
+          <w:color w:val="DCDCDC"/>
+          <w:sz w:val="19"/>
+          <w:szCs w:val="19"/>
+          <w:highlight w:val="black"/>
+          <w:lang w:val="en-GB"/>
+        </w:rPr>
+      </w:pPr>
+    </w:p>
+    <w:p>
+      <w:pPr>
+        <w:autoSpaceDE w:val="0"/>
+        <w:autoSpaceDN w:val="0"/>
+        <w:adjustRightInd w:val="0"/>
+        <w:spacing w:after="0" w:line="240" w:lineRule="auto"/>
+        <w:rPr>
+          <w:rFonts w:ascii="Consolas" w:hAnsi="Consolas" w:cs="Consolas"/>
+          <w:color w:val="DCDCDC"/>
+          <w:sz w:val="19"/>
+          <w:szCs w:val="19"/>
+          <w:highlight w:val="black"/>
+          <w:lang w:val="en-GB"/>
+        </w:rPr>
+      </w:pPr>
+      <w:r>
+        <w:rPr>
+          <w:rFonts w:ascii="Consolas" w:hAnsi="Consolas" w:cs="Consolas"/>
+          <w:color w:val="DCDCDC"/>
+          <w:sz w:val="19"/>
+          <w:szCs w:val="19"/>
+          <w:highlight w:val="black"/>
+          <w:lang w:val="en-GB"/>
+        </w:rPr>
+        <w:tab/>
+      </w:r>
+      <w:r>
+        <w:rPr>
+          <w:rFonts w:ascii="Consolas" w:hAnsi="Consolas" w:cs="Consolas"/>
+          <w:color w:val="569CD6"/>
+          <w:sz w:val="19"/>
+          <w:szCs w:val="19"/>
+          <w:highlight w:val="black"/>
+          <w:lang w:val="en-GB"/>
+        </w:rPr>
+        <w:t>static</w:t>
+      </w:r>
+      <w:r>
+        <w:rPr>
+          <w:rFonts w:ascii="Consolas" w:hAnsi="Consolas" w:cs="Consolas"/>
+          <w:color w:val="DCDCDC"/>
+          <w:sz w:val="19"/>
+          <w:szCs w:val="19"/>
+          <w:highlight w:val="black"/>
+          <w:lang w:val="en-GB"/>
+        </w:rPr>
+        <w:t xml:space="preserve"> </w:t>
+      </w:r>
+      <w:proofErr w:type="spellStart"/>
+      <w:proofErr w:type="gramStart"/>
+      <w:r>
+        <w:rPr>
+          <w:rFonts w:ascii="Consolas" w:hAnsi="Consolas" w:cs="Consolas"/>
+          <w:color w:val="C8C8C8"/>
+          <w:sz w:val="19"/>
+          <w:szCs w:val="19"/>
+          <w:highlight w:val="black"/>
+          <w:lang w:val="en-GB"/>
+        </w:rPr>
+        <w:t>std</w:t>
+      </w:r>
+      <w:proofErr w:type="spellEnd"/>
+      <w:r>
+        <w:rPr>
+          <w:rFonts w:ascii="Consolas" w:hAnsi="Consolas" w:cs="Consolas"/>
+          <w:color w:val="B4B4B4"/>
+          <w:sz w:val="19"/>
+          <w:szCs w:val="19"/>
+          <w:highlight w:val="black"/>
+          <w:lang w:val="en-GB"/>
+        </w:rPr>
+        <w:t>::</w:t>
+      </w:r>
+      <w:proofErr w:type="spellStart"/>
+      <w:proofErr w:type="gramEnd"/>
+      <w:r>
+        <w:rPr>
+          <w:rFonts w:ascii="Consolas" w:hAnsi="Consolas" w:cs="Consolas"/>
+          <w:color w:val="4EC9B0"/>
+          <w:sz w:val="19"/>
+          <w:szCs w:val="19"/>
+          <w:highlight w:val="black"/>
+          <w:lang w:val="en-GB"/>
+        </w:rPr>
+        <w:t>ifstream</w:t>
+      </w:r>
+      <w:proofErr w:type="spellEnd"/>
+      <w:r>
+        <w:rPr>
+          <w:rFonts w:ascii="Consolas" w:hAnsi="Consolas" w:cs="Consolas"/>
+          <w:color w:val="DCDCDC"/>
+          <w:sz w:val="19"/>
+          <w:szCs w:val="19"/>
+          <w:highlight w:val="black"/>
+          <w:lang w:val="en-GB"/>
+        </w:rPr>
+        <w:t xml:space="preserve"> </w:t>
+      </w:r>
+      <w:proofErr w:type="spellStart"/>
+      <w:r>
+        <w:rPr>
+          <w:rFonts w:ascii="Consolas" w:hAnsi="Consolas" w:cs="Consolas"/>
+          <w:color w:val="C8C8C8"/>
+          <w:sz w:val="19"/>
+          <w:szCs w:val="19"/>
+          <w:highlight w:val="black"/>
+          <w:lang w:val="en-GB"/>
+        </w:rPr>
+        <w:t>myfile</w:t>
+      </w:r>
+      <w:proofErr w:type="spellEnd"/>
+      <w:r>
+        <w:rPr>
+          <w:rFonts w:ascii="Consolas" w:hAnsi="Consolas" w:cs="Consolas"/>
+          <w:color w:val="B4B4B4"/>
+          <w:sz w:val="19"/>
+          <w:szCs w:val="19"/>
+          <w:highlight w:val="black"/>
+          <w:lang w:val="en-GB"/>
+        </w:rPr>
+        <w:t>(</w:t>
+      </w:r>
+      <w:r>
+        <w:rPr>
+          <w:rFonts w:ascii="Consolas" w:hAnsi="Consolas" w:cs="Consolas"/>
+          <w:color w:val="7F7F7F"/>
+          <w:sz w:val="19"/>
+          <w:szCs w:val="19"/>
+          <w:highlight w:val="black"/>
+          <w:lang w:val="en-GB"/>
+        </w:rPr>
+        <w:t>_directory</w:t>
+      </w:r>
+      <w:r>
+        <w:rPr>
+          <w:rFonts w:ascii="Consolas" w:hAnsi="Consolas" w:cs="Consolas"/>
+          <w:color w:val="DCDCDC"/>
+          <w:sz w:val="19"/>
+          <w:szCs w:val="19"/>
+          <w:highlight w:val="black"/>
+          <w:lang w:val="en-GB"/>
+        </w:rPr>
+        <w:t xml:space="preserve"> </w:t>
+      </w:r>
+      <w:r>
+        <w:rPr>
+          <w:rFonts w:ascii="Consolas" w:hAnsi="Consolas" w:cs="Consolas"/>
+          <w:color w:val="B4B4B4"/>
+          <w:sz w:val="19"/>
+          <w:szCs w:val="19"/>
+          <w:highlight w:val="black"/>
+          <w:lang w:val="en-GB"/>
+        </w:rPr>
+        <w:t>+</w:t>
+      </w:r>
+      <w:r>
+        <w:rPr>
+          <w:rFonts w:ascii="Consolas" w:hAnsi="Consolas" w:cs="Consolas"/>
+          <w:color w:val="DCDCDC"/>
+          <w:sz w:val="19"/>
+          <w:szCs w:val="19"/>
+          <w:highlight w:val="black"/>
+          <w:lang w:val="en-GB"/>
+        </w:rPr>
+        <w:t xml:space="preserve"> </w:t>
+      </w:r>
+      <w:r>
+        <w:rPr>
+          <w:rFonts w:ascii="Consolas" w:hAnsi="Consolas" w:cs="Consolas"/>
+          <w:color w:val="D69D85"/>
+          <w:sz w:val="19"/>
+          <w:szCs w:val="19"/>
+          <w:highlight w:val="black"/>
+          <w:lang w:val="en-GB"/>
+        </w:rPr>
+        <w:t>".txt"</w:t>
+      </w:r>
+      <w:r>
+        <w:rPr>
+          <w:rFonts w:ascii="Consolas" w:hAnsi="Consolas" w:cs="Consolas"/>
+          <w:color w:val="B4B4B4"/>
+          <w:sz w:val="19"/>
+          <w:szCs w:val="19"/>
+          <w:highlight w:val="black"/>
+          <w:lang w:val="en-GB"/>
+        </w:rPr>
+        <w:t>);</w:t>
+      </w:r>
+    </w:p>
+    <w:p>
+      <w:pPr>
+        <w:autoSpaceDE w:val="0"/>
+        <w:autoSpaceDN w:val="0"/>
+        <w:adjustRightInd w:val="0"/>
+        <w:spacing w:after="0" w:line="240" w:lineRule="auto"/>
+        <w:rPr>
+          <w:rFonts w:ascii="Consolas" w:hAnsi="Consolas" w:cs="Consolas"/>
+          <w:color w:val="DCDCDC"/>
+          <w:sz w:val="19"/>
+          <w:szCs w:val="19"/>
+          <w:highlight w:val="black"/>
+          <w:lang w:val="en-GB"/>
+        </w:rPr>
+      </w:pPr>
+    </w:p>
+    <w:p>
+      <w:pPr>
+        <w:autoSpaceDE w:val="0"/>
+        <w:autoSpaceDN w:val="0"/>
+        <w:adjustRightInd w:val="0"/>
+        <w:spacing w:after="0" w:line="240" w:lineRule="auto"/>
+        <w:rPr>
+          <w:rFonts w:ascii="Consolas" w:hAnsi="Consolas" w:cs="Consolas"/>
+          <w:color w:val="DCDCDC"/>
+          <w:sz w:val="19"/>
+          <w:szCs w:val="19"/>
+          <w:highlight w:val="black"/>
+          <w:lang w:val="en-GB"/>
+        </w:rPr>
+      </w:pPr>
+      <w:r>
+        <w:rPr>
+          <w:rFonts w:ascii="Consolas" w:hAnsi="Consolas" w:cs="Consolas"/>
+          <w:color w:val="DCDCDC"/>
+          <w:sz w:val="19"/>
+          <w:szCs w:val="19"/>
+          <w:highlight w:val="black"/>
+          <w:lang w:val="en-GB"/>
+        </w:rPr>
+        <w:tab/>
+      </w:r>
+      <w:r>
+        <w:rPr>
+          <w:rFonts w:ascii="Consolas" w:hAnsi="Consolas" w:cs="Consolas"/>
+          <w:color w:val="569CD6"/>
+          <w:sz w:val="19"/>
+          <w:szCs w:val="19"/>
+          <w:highlight w:val="black"/>
+          <w:lang w:val="en-GB"/>
+        </w:rPr>
+        <w:t>return</w:t>
+      </w:r>
+      <w:r>
+        <w:rPr>
+          <w:rFonts w:ascii="Consolas" w:hAnsi="Consolas" w:cs="Consolas"/>
+          <w:color w:val="DCDCDC"/>
+          <w:sz w:val="19"/>
+          <w:szCs w:val="19"/>
+          <w:highlight w:val="black"/>
+          <w:lang w:val="en-GB"/>
+        </w:rPr>
+        <w:t xml:space="preserve"> </w:t>
+      </w:r>
+      <w:r>
+        <w:rPr>
+          <w:rFonts w:ascii="Consolas" w:hAnsi="Consolas" w:cs="Consolas"/>
+          <w:color w:val="B4B4B4"/>
+          <w:sz w:val="19"/>
+          <w:szCs w:val="19"/>
+          <w:highlight w:val="black"/>
+          <w:lang w:val="en-GB"/>
+        </w:rPr>
+        <w:t>&amp;</w:t>
+      </w:r>
+      <w:proofErr w:type="spellStart"/>
+      <w:r>
+        <w:rPr>
+          <w:rFonts w:ascii="Consolas" w:hAnsi="Consolas" w:cs="Consolas"/>
+          <w:color w:val="C8C8C8"/>
+          <w:sz w:val="19"/>
+          <w:szCs w:val="19"/>
+          <w:highlight w:val="black"/>
+          <w:lang w:val="en-GB"/>
+        </w:rPr>
+        <w:t>myfile</w:t>
+      </w:r>
+      <w:proofErr w:type="spellEnd"/>
+      <w:r>
+        <w:rPr>
+          <w:rFonts w:ascii="Consolas" w:hAnsi="Consolas" w:cs="Consolas"/>
+          <w:color w:val="B4B4B4"/>
+          <w:sz w:val="19"/>
+          <w:szCs w:val="19"/>
+          <w:highlight w:val="black"/>
+          <w:lang w:val="en-GB"/>
+        </w:rPr>
+        <w:t>;</w:t>
+      </w:r>
+    </w:p>
+    <w:p>
+      <w:pPr>
+        <w:rPr>
+          <w:b/>
+        </w:rPr>
+      </w:pPr>
+      <w:r>
+        <w:rPr>
+          <w:rFonts w:ascii="Consolas" w:hAnsi="Consolas" w:cs="Consolas"/>
+          <w:color w:val="B4B4B4"/>
+          <w:sz w:val="19"/>
+          <w:szCs w:val="19"/>
+          <w:highlight w:val="black"/>
+          <w:lang w:val="en-GB"/>
+        </w:rPr>
+        <w:t>}</w:t>
+      </w:r>
+    </w:p>
+    <w:p>
+      <w:pPr>
+        <w:rPr>
+          <w:b/>
+        </w:rPr>
+      </w:pPr>
+      <w:r>
+        <w:rPr>
+          <w:b/>
+        </w:rPr>
+        <w:t>UWAGI:</w:t>
+      </w:r>
+    </w:p>
+    <w:p>
+      <w:pPr>
+        <w:rPr>
+          <w:b/>
+        </w:rPr>
+      </w:pPr>
+    </w:p>
+    <w:p>
+      <w:pPr>
+        <w:rPr>
+          <w:b/>
+        </w:rPr>
+      </w:pPr>
       <w:bookmarkStart w:id="0" w:name="_GoBack"/>
       <w:bookmarkEnd w:id="0"/>
+      <w:r>
+        <w:rPr>
+          <w:b/>
+        </w:rPr>
+        <w:t>Zadanie 8.2.</w:t>
+      </w:r>
+      <w:r>
+        <w:rPr>
+          <w:b/>
+        </w:rPr>
+        <w:t>2</w:t>
+      </w:r>
+    </w:p>
+    <w:p>
+      <w:pPr>
+        <w:rPr>
+          <w:b/>
+        </w:rPr>
+      </w:pPr>
+      <w:r>
+        <w:rPr>
+          <w:b/>
+        </w:rPr>
+        <w:t>OPIS:</w:t>
+      </w:r>
+    </w:p>
+    <w:p>
+      <w:r>
+        <w:t>W zadaniu korzystamy z bibliote</w:t>
+      </w:r>
+      <w:r>
+        <w:t>k</w:t>
+      </w:r>
+      <w:r>
+        <w:t xml:space="preserve">: String i </w:t>
+      </w:r>
+      <w:proofErr w:type="spellStart"/>
+      <w:r>
+        <w:t>Fstream</w:t>
+      </w:r>
+      <w:proofErr w:type="spellEnd"/>
+      <w:r>
+        <w:t xml:space="preserve">. </w:t>
+      </w:r>
+    </w:p>
+    <w:p>
+      <w:r>
+        <w:t xml:space="preserve">Funkcja przyjmuje wskaźnik do obiektu typu </w:t>
+      </w:r>
+      <w:proofErr w:type="spellStart"/>
+      <w:r>
+        <w:t>ifstream</w:t>
+      </w:r>
+      <w:proofErr w:type="spellEnd"/>
+      <w:r>
+        <w:t>. Następnie sprawdza czy plik jest otwarty i jeżeli tak to wczytuje każdą linie jaka w nim jest. W przeciwnym wypadku wyskakuje nam komunikat o niepowodzeniu.</w:t>
+      </w:r>
+    </w:p>
+    <w:p>
+      <w:pPr>
+        <w:rPr>
+          <w:b/>
+        </w:rPr>
+      </w:pPr>
+      <w:r>
+        <w:rPr>
+          <w:b/>
+        </w:rPr>
+        <w:t>KOD:</w:t>
+      </w:r>
+    </w:p>
+    <w:p>
+      <w:pPr>
+        <w:autoSpaceDE w:val="0"/>
+        <w:autoSpaceDN w:val="0"/>
+        <w:adjustRightInd w:val="0"/>
+        <w:spacing w:after="0" w:line="240" w:lineRule="auto"/>
+        <w:rPr>
+          <w:rFonts w:ascii="Consolas" w:hAnsi="Consolas" w:cs="Consolas"/>
+          <w:color w:val="DCDCDC"/>
+          <w:sz w:val="19"/>
+          <w:szCs w:val="19"/>
+          <w:highlight w:val="black"/>
+          <w:lang w:val="en-GB"/>
+        </w:rPr>
+      </w:pPr>
+      <w:r>
+        <w:rPr>
+          <w:rFonts w:ascii="Consolas" w:hAnsi="Consolas" w:cs="Consolas"/>
+          <w:color w:val="569CD6"/>
+          <w:sz w:val="19"/>
+          <w:szCs w:val="19"/>
+          <w:highlight w:val="black"/>
+          <w:lang w:val="en-GB"/>
+        </w:rPr>
+        <w:t>void</w:t>
+      </w:r>
+      <w:r>
+        <w:rPr>
+          <w:rFonts w:ascii="Consolas" w:hAnsi="Consolas" w:cs="Consolas"/>
+          <w:color w:val="DCDCDC"/>
+          <w:sz w:val="19"/>
+          <w:szCs w:val="19"/>
+          <w:highlight w:val="black"/>
+          <w:lang w:val="en-GB"/>
+        </w:rPr>
+        <w:t xml:space="preserve"> </w:t>
+      </w:r>
+      <w:r>
+        <w:rPr>
+          <w:rFonts w:ascii="Consolas" w:hAnsi="Consolas" w:cs="Consolas"/>
+          <w:color w:val="C8C8C8"/>
+          <w:sz w:val="19"/>
+          <w:szCs w:val="19"/>
+          <w:highlight w:val="black"/>
+          <w:lang w:val="en-GB"/>
+        </w:rPr>
+        <w:t>_</w:t>
+      </w:r>
+      <w:proofErr w:type="spellStart"/>
+      <w:r>
+        <w:rPr>
+          <w:rFonts w:ascii="Consolas" w:hAnsi="Consolas" w:cs="Consolas"/>
+          <w:color w:val="C8C8C8"/>
+          <w:sz w:val="19"/>
+          <w:szCs w:val="19"/>
+          <w:highlight w:val="black"/>
+          <w:lang w:val="en-GB"/>
+        </w:rPr>
+        <w:t>get_data_from_file_to_</w:t>
+      </w:r>
+      <w:proofErr w:type="gramStart"/>
+      <w:r>
+        <w:rPr>
+          <w:rFonts w:ascii="Consolas" w:hAnsi="Consolas" w:cs="Consolas"/>
+          <w:color w:val="C8C8C8"/>
+          <w:sz w:val="19"/>
+          <w:szCs w:val="19"/>
+          <w:highlight w:val="black"/>
+          <w:lang w:val="en-GB"/>
+        </w:rPr>
+        <w:t>read</w:t>
+      </w:r>
+      <w:proofErr w:type="spellEnd"/>
+      <w:r>
+        <w:rPr>
+          <w:rFonts w:ascii="Consolas" w:hAnsi="Consolas" w:cs="Consolas"/>
+          <w:color w:val="B4B4B4"/>
+          <w:sz w:val="19"/>
+          <w:szCs w:val="19"/>
+          <w:highlight w:val="black"/>
+          <w:lang w:val="en-GB"/>
+        </w:rPr>
+        <w:t>(</w:t>
+      </w:r>
+      <w:proofErr w:type="spellStart"/>
+      <w:proofErr w:type="gramEnd"/>
+      <w:r>
+        <w:rPr>
+          <w:rFonts w:ascii="Consolas" w:hAnsi="Consolas" w:cs="Consolas"/>
+          <w:color w:val="C8C8C8"/>
+          <w:sz w:val="19"/>
+          <w:szCs w:val="19"/>
+          <w:highlight w:val="black"/>
+          <w:lang w:val="en-GB"/>
+        </w:rPr>
+        <w:t>std</w:t>
+      </w:r>
+      <w:proofErr w:type="spellEnd"/>
+      <w:r>
+        <w:rPr>
+          <w:rFonts w:ascii="Consolas" w:hAnsi="Consolas" w:cs="Consolas"/>
+          <w:color w:val="B4B4B4"/>
+          <w:sz w:val="19"/>
+          <w:szCs w:val="19"/>
+          <w:highlight w:val="black"/>
+          <w:lang w:val="en-GB"/>
+        </w:rPr>
+        <w:t>::</w:t>
+      </w:r>
+      <w:proofErr w:type="spellStart"/>
+      <w:r>
+        <w:rPr>
+          <w:rFonts w:ascii="Consolas" w:hAnsi="Consolas" w:cs="Consolas"/>
+          <w:color w:val="4EC9B0"/>
+          <w:sz w:val="19"/>
+          <w:szCs w:val="19"/>
+          <w:highlight w:val="black"/>
+          <w:lang w:val="en-GB"/>
+        </w:rPr>
+        <w:t>ifstream</w:t>
+      </w:r>
+      <w:proofErr w:type="spellEnd"/>
+      <w:r>
+        <w:rPr>
+          <w:rFonts w:ascii="Consolas" w:hAnsi="Consolas" w:cs="Consolas"/>
+          <w:color w:val="B4B4B4"/>
+          <w:sz w:val="19"/>
+          <w:szCs w:val="19"/>
+          <w:highlight w:val="black"/>
+          <w:lang w:val="en-GB"/>
+        </w:rPr>
+        <w:t>*</w:t>
+      </w:r>
+      <w:r>
+        <w:rPr>
+          <w:rFonts w:ascii="Consolas" w:hAnsi="Consolas" w:cs="Consolas"/>
+          <w:color w:val="DCDCDC"/>
+          <w:sz w:val="19"/>
+          <w:szCs w:val="19"/>
+          <w:highlight w:val="black"/>
+          <w:lang w:val="en-GB"/>
+        </w:rPr>
+        <w:t xml:space="preserve"> </w:t>
+      </w:r>
+      <w:r>
+        <w:rPr>
+          <w:rFonts w:ascii="Consolas" w:hAnsi="Consolas" w:cs="Consolas"/>
+          <w:color w:val="7F7F7F"/>
+          <w:sz w:val="19"/>
+          <w:szCs w:val="19"/>
+          <w:highlight w:val="black"/>
+          <w:lang w:val="en-GB"/>
+        </w:rPr>
+        <w:t>_file</w:t>
+      </w:r>
+      <w:r>
+        <w:rPr>
+          <w:rFonts w:ascii="Consolas" w:hAnsi="Consolas" w:cs="Consolas"/>
+          <w:color w:val="B4B4B4"/>
+          <w:sz w:val="19"/>
+          <w:szCs w:val="19"/>
+          <w:highlight w:val="black"/>
+          <w:lang w:val="en-GB"/>
+        </w:rPr>
+        <w:t>){</w:t>
+      </w:r>
+    </w:p>
+    <w:p>
+      <w:pPr>
+        <w:autoSpaceDE w:val="0"/>
+        <w:autoSpaceDN w:val="0"/>
+        <w:adjustRightInd w:val="0"/>
+        <w:spacing w:after="0" w:line="240" w:lineRule="auto"/>
+        <w:rPr>
+          <w:rFonts w:ascii="Consolas" w:hAnsi="Consolas" w:cs="Consolas"/>
+          <w:color w:val="DCDCDC"/>
+          <w:sz w:val="19"/>
+          <w:szCs w:val="19"/>
+          <w:highlight w:val="black"/>
+          <w:lang w:val="en-GB"/>
+        </w:rPr>
+      </w:pPr>
+    </w:p>
+    <w:p>
+      <w:pPr>
+        <w:autoSpaceDE w:val="0"/>
+        <w:autoSpaceDN w:val="0"/>
+        <w:adjustRightInd w:val="0"/>
+        <w:spacing w:after="0" w:line="240" w:lineRule="auto"/>
+        <w:rPr>
+          <w:rFonts w:ascii="Consolas" w:hAnsi="Consolas" w:cs="Consolas"/>
+          <w:color w:val="DCDCDC"/>
+          <w:sz w:val="19"/>
+          <w:szCs w:val="19"/>
+          <w:highlight w:val="black"/>
+          <w:lang w:val="en-GB"/>
+        </w:rPr>
+      </w:pPr>
+      <w:r>
+        <w:rPr>
+          <w:rFonts w:ascii="Consolas" w:hAnsi="Consolas" w:cs="Consolas"/>
+          <w:color w:val="DCDCDC"/>
+          <w:sz w:val="19"/>
+          <w:szCs w:val="19"/>
+          <w:highlight w:val="black"/>
+          <w:lang w:val="en-GB"/>
+        </w:rPr>
+        <w:tab/>
+      </w:r>
+      <w:proofErr w:type="spellStart"/>
+      <w:proofErr w:type="gramStart"/>
+      <w:r>
+        <w:rPr>
+          <w:rFonts w:ascii="Consolas" w:hAnsi="Consolas" w:cs="Consolas"/>
+          <w:color w:val="C8C8C8"/>
+          <w:sz w:val="19"/>
+          <w:szCs w:val="19"/>
+          <w:highlight w:val="black"/>
+          <w:lang w:val="en-GB"/>
+        </w:rPr>
+        <w:t>std</w:t>
+      </w:r>
+      <w:proofErr w:type="spellEnd"/>
+      <w:r>
+        <w:rPr>
+          <w:rFonts w:ascii="Consolas" w:hAnsi="Consolas" w:cs="Consolas"/>
+          <w:color w:val="B4B4B4"/>
+          <w:sz w:val="19"/>
+          <w:szCs w:val="19"/>
+          <w:highlight w:val="black"/>
+          <w:lang w:val="en-GB"/>
+        </w:rPr>
+        <w:t>::</w:t>
+      </w:r>
+      <w:proofErr w:type="gramEnd"/>
+      <w:r>
+        <w:rPr>
+          <w:rFonts w:ascii="Consolas" w:hAnsi="Consolas" w:cs="Consolas"/>
+          <w:color w:val="4EC9B0"/>
+          <w:sz w:val="19"/>
+          <w:szCs w:val="19"/>
+          <w:highlight w:val="black"/>
+          <w:lang w:val="en-GB"/>
+        </w:rPr>
+        <w:t>string</w:t>
+      </w:r>
+      <w:r>
+        <w:rPr>
+          <w:rFonts w:ascii="Consolas" w:hAnsi="Consolas" w:cs="Consolas"/>
+          <w:color w:val="DCDCDC"/>
+          <w:sz w:val="19"/>
+          <w:szCs w:val="19"/>
+          <w:highlight w:val="black"/>
+          <w:lang w:val="en-GB"/>
+        </w:rPr>
+        <w:t xml:space="preserve"> </w:t>
+      </w:r>
+      <w:r>
+        <w:rPr>
+          <w:rFonts w:ascii="Consolas" w:hAnsi="Consolas" w:cs="Consolas"/>
+          <w:color w:val="C8C8C8"/>
+          <w:sz w:val="19"/>
+          <w:szCs w:val="19"/>
+          <w:highlight w:val="black"/>
+          <w:lang w:val="en-GB"/>
+        </w:rPr>
+        <w:t>line</w:t>
+      </w:r>
+      <w:r>
+        <w:rPr>
+          <w:rFonts w:ascii="Consolas" w:hAnsi="Consolas" w:cs="Consolas"/>
+          <w:color w:val="B4B4B4"/>
+          <w:sz w:val="19"/>
+          <w:szCs w:val="19"/>
+          <w:highlight w:val="black"/>
+          <w:lang w:val="en-GB"/>
+        </w:rPr>
+        <w:t>;</w:t>
+      </w:r>
+    </w:p>
+    <w:p>
+      <w:pPr>
+        <w:autoSpaceDE w:val="0"/>
+        <w:autoSpaceDN w:val="0"/>
+        <w:adjustRightInd w:val="0"/>
+        <w:spacing w:after="0" w:line="240" w:lineRule="auto"/>
+        <w:rPr>
+          <w:rFonts w:ascii="Consolas" w:hAnsi="Consolas" w:cs="Consolas"/>
+          <w:color w:val="DCDCDC"/>
+          <w:sz w:val="19"/>
+          <w:szCs w:val="19"/>
+          <w:highlight w:val="black"/>
+          <w:lang w:val="en-GB"/>
+        </w:rPr>
+      </w:pPr>
+      <w:r>
+        <w:rPr>
+          <w:rFonts w:ascii="Consolas" w:hAnsi="Consolas" w:cs="Consolas"/>
+          <w:color w:val="DCDCDC"/>
+          <w:sz w:val="19"/>
+          <w:szCs w:val="19"/>
+          <w:highlight w:val="black"/>
+          <w:lang w:val="en-GB"/>
+        </w:rPr>
+        <w:tab/>
+      </w:r>
+      <w:r>
+        <w:rPr>
+          <w:rFonts w:ascii="Consolas" w:hAnsi="Consolas" w:cs="Consolas"/>
+          <w:color w:val="569CD6"/>
+          <w:sz w:val="19"/>
+          <w:szCs w:val="19"/>
+          <w:highlight w:val="black"/>
+          <w:lang w:val="en-GB"/>
+        </w:rPr>
+        <w:t>if</w:t>
+      </w:r>
+      <w:r>
+        <w:rPr>
+          <w:rFonts w:ascii="Consolas" w:hAnsi="Consolas" w:cs="Consolas"/>
+          <w:color w:val="DCDCDC"/>
+          <w:sz w:val="19"/>
+          <w:szCs w:val="19"/>
+          <w:highlight w:val="black"/>
+          <w:lang w:val="en-GB"/>
+        </w:rPr>
+        <w:t xml:space="preserve"> </w:t>
+      </w:r>
+      <w:r>
+        <w:rPr>
+          <w:rFonts w:ascii="Consolas" w:hAnsi="Consolas" w:cs="Consolas"/>
+          <w:color w:val="B4B4B4"/>
+          <w:sz w:val="19"/>
+          <w:szCs w:val="19"/>
+          <w:highlight w:val="black"/>
+          <w:lang w:val="en-GB"/>
+        </w:rPr>
+        <w:t>(</w:t>
+      </w:r>
+      <w:r>
+        <w:rPr>
+          <w:rFonts w:ascii="Consolas" w:hAnsi="Consolas" w:cs="Consolas"/>
+          <w:color w:val="7F7F7F"/>
+          <w:sz w:val="19"/>
+          <w:szCs w:val="19"/>
+          <w:highlight w:val="black"/>
+          <w:lang w:val="en-GB"/>
+        </w:rPr>
+        <w:t>_file</w:t>
+      </w:r>
+      <w:r>
+        <w:rPr>
+          <w:rFonts w:ascii="Consolas" w:hAnsi="Consolas" w:cs="Consolas"/>
+          <w:color w:val="B4B4B4"/>
+          <w:sz w:val="19"/>
+          <w:szCs w:val="19"/>
+          <w:highlight w:val="black"/>
+          <w:lang w:val="en-GB"/>
+        </w:rPr>
+        <w:t>-&gt;</w:t>
+      </w:r>
+      <w:proofErr w:type="spellStart"/>
+      <w:r>
+        <w:rPr>
+          <w:rFonts w:ascii="Consolas" w:hAnsi="Consolas" w:cs="Consolas"/>
+          <w:color w:val="C8C8C8"/>
+          <w:sz w:val="19"/>
+          <w:szCs w:val="19"/>
+          <w:highlight w:val="black"/>
+          <w:lang w:val="en-GB"/>
+        </w:rPr>
+        <w:t>is_</w:t>
+      </w:r>
+      <w:proofErr w:type="gramStart"/>
+      <w:r>
+        <w:rPr>
+          <w:rFonts w:ascii="Consolas" w:hAnsi="Consolas" w:cs="Consolas"/>
+          <w:color w:val="C8C8C8"/>
+          <w:sz w:val="19"/>
+          <w:szCs w:val="19"/>
+          <w:highlight w:val="black"/>
+          <w:lang w:val="en-GB"/>
+        </w:rPr>
+        <w:t>open</w:t>
+      </w:r>
+      <w:proofErr w:type="spellEnd"/>
+      <w:r>
+        <w:rPr>
+          <w:rFonts w:ascii="Consolas" w:hAnsi="Consolas" w:cs="Consolas"/>
+          <w:color w:val="B4B4B4"/>
+          <w:sz w:val="19"/>
+          <w:szCs w:val="19"/>
+          <w:highlight w:val="black"/>
+          <w:lang w:val="en-GB"/>
+        </w:rPr>
+        <w:t>(</w:t>
+      </w:r>
+      <w:proofErr w:type="gramEnd"/>
+      <w:r>
+        <w:rPr>
+          <w:rFonts w:ascii="Consolas" w:hAnsi="Consolas" w:cs="Consolas"/>
+          <w:color w:val="B4B4B4"/>
+          <w:sz w:val="19"/>
+          <w:szCs w:val="19"/>
+          <w:highlight w:val="black"/>
+          <w:lang w:val="en-GB"/>
+        </w:rPr>
+        <w:t>))</w:t>
+      </w:r>
+    </w:p>
+    <w:p>
+      <w:pPr>
+        <w:autoSpaceDE w:val="0"/>
+        <w:autoSpaceDN w:val="0"/>
+        <w:adjustRightInd w:val="0"/>
+        <w:spacing w:after="0" w:line="240" w:lineRule="auto"/>
+        <w:rPr>
+          <w:rFonts w:ascii="Consolas" w:hAnsi="Consolas" w:cs="Consolas"/>
+          <w:color w:val="DCDCDC"/>
+          <w:sz w:val="19"/>
+          <w:szCs w:val="19"/>
+          <w:highlight w:val="black"/>
+          <w:lang w:val="en-GB"/>
+        </w:rPr>
+      </w:pPr>
+      <w:r>
+        <w:rPr>
+          <w:rFonts w:ascii="Consolas" w:hAnsi="Consolas" w:cs="Consolas"/>
+          <w:color w:val="DCDCDC"/>
+          <w:sz w:val="19"/>
+          <w:szCs w:val="19"/>
+          <w:highlight w:val="black"/>
+          <w:lang w:val="en-GB"/>
+        </w:rPr>
+        <w:tab/>
+      </w:r>
+      <w:r>
+        <w:rPr>
+          <w:rFonts w:ascii="Consolas" w:hAnsi="Consolas" w:cs="Consolas"/>
+          <w:color w:val="B4B4B4"/>
+          <w:sz w:val="19"/>
+          <w:szCs w:val="19"/>
+          <w:highlight w:val="black"/>
+          <w:lang w:val="en-GB"/>
+        </w:rPr>
+        <w:t>{</w:t>
+      </w:r>
+    </w:p>
+    <w:p>
+      <w:pPr>
+        <w:autoSpaceDE w:val="0"/>
+        <w:autoSpaceDN w:val="0"/>
+        <w:adjustRightInd w:val="0"/>
+        <w:spacing w:after="0" w:line="240" w:lineRule="auto"/>
+        <w:rPr>
+          <w:rFonts w:ascii="Consolas" w:hAnsi="Consolas" w:cs="Consolas"/>
+          <w:color w:val="DCDCDC"/>
+          <w:sz w:val="19"/>
+          <w:szCs w:val="19"/>
+          <w:highlight w:val="black"/>
+          <w:lang w:val="en-GB"/>
+        </w:rPr>
+      </w:pPr>
+      <w:r>
+        <w:rPr>
+          <w:rFonts w:ascii="Consolas" w:hAnsi="Consolas" w:cs="Consolas"/>
+          <w:color w:val="DCDCDC"/>
+          <w:sz w:val="19"/>
+          <w:szCs w:val="19"/>
+          <w:highlight w:val="black"/>
+          <w:lang w:val="en-GB"/>
+        </w:rPr>
+        <w:tab/>
+      </w:r>
+      <w:r>
+        <w:rPr>
+          <w:rFonts w:ascii="Consolas" w:hAnsi="Consolas" w:cs="Consolas"/>
+          <w:color w:val="DCDCDC"/>
+          <w:sz w:val="19"/>
+          <w:szCs w:val="19"/>
+          <w:highlight w:val="black"/>
+          <w:lang w:val="en-GB"/>
+        </w:rPr>
+        <w:tab/>
+      </w:r>
+      <w:r>
+        <w:rPr>
+          <w:rFonts w:ascii="Consolas" w:hAnsi="Consolas" w:cs="Consolas"/>
+          <w:color w:val="569CD6"/>
+          <w:sz w:val="19"/>
+          <w:szCs w:val="19"/>
+          <w:highlight w:val="black"/>
+          <w:lang w:val="en-GB"/>
+        </w:rPr>
+        <w:t>while</w:t>
+      </w:r>
+      <w:r>
+        <w:rPr>
+          <w:rFonts w:ascii="Consolas" w:hAnsi="Consolas" w:cs="Consolas"/>
+          <w:color w:val="DCDCDC"/>
+          <w:sz w:val="19"/>
+          <w:szCs w:val="19"/>
+          <w:highlight w:val="black"/>
+          <w:lang w:val="en-GB"/>
+        </w:rPr>
+        <w:t xml:space="preserve"> </w:t>
+      </w:r>
+      <w:r>
+        <w:rPr>
+          <w:rFonts w:ascii="Consolas" w:hAnsi="Consolas" w:cs="Consolas"/>
+          <w:color w:val="B4B4B4"/>
+          <w:sz w:val="19"/>
+          <w:szCs w:val="19"/>
+          <w:highlight w:val="black"/>
+          <w:lang w:val="en-GB"/>
+        </w:rPr>
+        <w:t>(</w:t>
+      </w:r>
+      <w:proofErr w:type="spellStart"/>
+      <w:proofErr w:type="gramStart"/>
+      <w:r>
+        <w:rPr>
+          <w:rFonts w:ascii="Consolas" w:hAnsi="Consolas" w:cs="Consolas"/>
+          <w:color w:val="C8C8C8"/>
+          <w:sz w:val="19"/>
+          <w:szCs w:val="19"/>
+          <w:highlight w:val="black"/>
+          <w:lang w:val="en-GB"/>
+        </w:rPr>
+        <w:t>getline</w:t>
+      </w:r>
+      <w:proofErr w:type="spellEnd"/>
+      <w:r>
+        <w:rPr>
+          <w:rFonts w:ascii="Consolas" w:hAnsi="Consolas" w:cs="Consolas"/>
+          <w:color w:val="B4B4B4"/>
+          <w:sz w:val="19"/>
+          <w:szCs w:val="19"/>
+          <w:highlight w:val="black"/>
+          <w:lang w:val="en-GB"/>
+        </w:rPr>
+        <w:t>(</w:t>
+      </w:r>
+      <w:proofErr w:type="gramEnd"/>
+      <w:r>
+        <w:rPr>
+          <w:rFonts w:ascii="Consolas" w:hAnsi="Consolas" w:cs="Consolas"/>
+          <w:color w:val="B4B4B4"/>
+          <w:sz w:val="19"/>
+          <w:szCs w:val="19"/>
+          <w:highlight w:val="black"/>
+          <w:lang w:val="en-GB"/>
+        </w:rPr>
+        <w:t>*</w:t>
+      </w:r>
+      <w:r>
+        <w:rPr>
+          <w:rFonts w:ascii="Consolas" w:hAnsi="Consolas" w:cs="Consolas"/>
+          <w:color w:val="7F7F7F"/>
+          <w:sz w:val="19"/>
+          <w:szCs w:val="19"/>
+          <w:highlight w:val="black"/>
+          <w:lang w:val="en-GB"/>
+        </w:rPr>
+        <w:t>_file</w:t>
+      </w:r>
+      <w:r>
+        <w:rPr>
+          <w:rFonts w:ascii="Consolas" w:hAnsi="Consolas" w:cs="Consolas"/>
+          <w:color w:val="B4B4B4"/>
+          <w:sz w:val="19"/>
+          <w:szCs w:val="19"/>
+          <w:highlight w:val="black"/>
+          <w:lang w:val="en-GB"/>
+        </w:rPr>
+        <w:t>,</w:t>
+      </w:r>
+      <w:r>
+        <w:rPr>
+          <w:rFonts w:ascii="Consolas" w:hAnsi="Consolas" w:cs="Consolas"/>
+          <w:color w:val="DCDCDC"/>
+          <w:sz w:val="19"/>
+          <w:szCs w:val="19"/>
+          <w:highlight w:val="black"/>
+          <w:lang w:val="en-GB"/>
+        </w:rPr>
+        <w:t xml:space="preserve"> </w:t>
+      </w:r>
+      <w:r>
+        <w:rPr>
+          <w:rFonts w:ascii="Consolas" w:hAnsi="Consolas" w:cs="Consolas"/>
+          <w:color w:val="C8C8C8"/>
+          <w:sz w:val="19"/>
+          <w:szCs w:val="19"/>
+          <w:highlight w:val="black"/>
+          <w:lang w:val="en-GB"/>
+        </w:rPr>
+        <w:t>line</w:t>
+      </w:r>
+      <w:r>
+        <w:rPr>
+          <w:rFonts w:ascii="Consolas" w:hAnsi="Consolas" w:cs="Consolas"/>
+          <w:color w:val="B4B4B4"/>
+          <w:sz w:val="19"/>
+          <w:szCs w:val="19"/>
+          <w:highlight w:val="black"/>
+          <w:lang w:val="en-GB"/>
+        </w:rPr>
+        <w:t>))</w:t>
+      </w:r>
+    </w:p>
+    <w:p>
+      <w:pPr>
+        <w:autoSpaceDE w:val="0"/>
+        <w:autoSpaceDN w:val="0"/>
+        <w:adjustRightInd w:val="0"/>
+        <w:spacing w:after="0" w:line="240" w:lineRule="auto"/>
+        <w:rPr>
+          <w:rFonts w:ascii="Consolas" w:hAnsi="Consolas" w:cs="Consolas"/>
+          <w:color w:val="DCDCDC"/>
+          <w:sz w:val="19"/>
+          <w:szCs w:val="19"/>
+          <w:highlight w:val="black"/>
+          <w:lang w:val="en-GB"/>
+        </w:rPr>
+      </w:pPr>
+      <w:r>
+        <w:rPr>
+          <w:rFonts w:ascii="Consolas" w:hAnsi="Consolas" w:cs="Consolas"/>
+          <w:color w:val="DCDCDC"/>
+          <w:sz w:val="19"/>
+          <w:szCs w:val="19"/>
+          <w:highlight w:val="black"/>
+          <w:lang w:val="en-GB"/>
+        </w:rPr>
+        <w:tab/>
+      </w:r>
+      <w:r>
+        <w:rPr>
+          <w:rFonts w:ascii="Consolas" w:hAnsi="Consolas" w:cs="Consolas"/>
+          <w:color w:val="DCDCDC"/>
+          <w:sz w:val="19"/>
+          <w:szCs w:val="19"/>
+          <w:highlight w:val="black"/>
+          <w:lang w:val="en-GB"/>
+        </w:rPr>
+        <w:tab/>
+      </w:r>
+      <w:r>
+        <w:rPr>
+          <w:rFonts w:ascii="Consolas" w:hAnsi="Consolas" w:cs="Consolas"/>
+          <w:color w:val="B4B4B4"/>
+          <w:sz w:val="19"/>
+          <w:szCs w:val="19"/>
+          <w:highlight w:val="black"/>
+          <w:lang w:val="en-GB"/>
+        </w:rPr>
+        <w:t>{</w:t>
+      </w:r>
+    </w:p>
+    <w:p>
+      <w:pPr>
+        <w:autoSpaceDE w:val="0"/>
+        <w:autoSpaceDN w:val="0"/>
+        <w:adjustRightInd w:val="0"/>
+        <w:spacing w:after="0" w:line="240" w:lineRule="auto"/>
+        <w:rPr>
+          <w:rFonts w:ascii="Consolas" w:hAnsi="Consolas" w:cs="Consolas"/>
+          <w:color w:val="DCDCDC"/>
+          <w:sz w:val="19"/>
+          <w:szCs w:val="19"/>
+          <w:highlight w:val="black"/>
+          <w:lang w:val="en-GB"/>
+        </w:rPr>
+      </w:pPr>
+      <w:r>
+        <w:rPr>
+          <w:rFonts w:ascii="Consolas" w:hAnsi="Consolas" w:cs="Consolas"/>
+          <w:color w:val="DCDCDC"/>
+          <w:sz w:val="19"/>
+          <w:szCs w:val="19"/>
+          <w:highlight w:val="black"/>
+          <w:lang w:val="en-GB"/>
+        </w:rPr>
+        <w:tab/>
+      </w:r>
+      <w:r>
+        <w:rPr>
+          <w:rFonts w:ascii="Consolas" w:hAnsi="Consolas" w:cs="Consolas"/>
+          <w:color w:val="DCDCDC"/>
+          <w:sz w:val="19"/>
+          <w:szCs w:val="19"/>
+          <w:highlight w:val="black"/>
+          <w:lang w:val="en-GB"/>
+        </w:rPr>
+        <w:tab/>
+      </w:r>
+      <w:r>
+        <w:rPr>
+          <w:rFonts w:ascii="Consolas" w:hAnsi="Consolas" w:cs="Consolas"/>
+          <w:color w:val="DCDCDC"/>
+          <w:sz w:val="19"/>
+          <w:szCs w:val="19"/>
+          <w:highlight w:val="black"/>
+          <w:lang w:val="en-GB"/>
+        </w:rPr>
+        <w:tab/>
+      </w:r>
+      <w:proofErr w:type="spellStart"/>
+      <w:proofErr w:type="gramStart"/>
+      <w:r>
+        <w:rPr>
+          <w:rFonts w:ascii="Consolas" w:hAnsi="Consolas" w:cs="Consolas"/>
+          <w:color w:val="C8C8C8"/>
+          <w:sz w:val="19"/>
+          <w:szCs w:val="19"/>
+          <w:highlight w:val="black"/>
+          <w:lang w:val="en-GB"/>
+        </w:rPr>
+        <w:t>std</w:t>
+      </w:r>
+      <w:proofErr w:type="spellEnd"/>
+      <w:r>
+        <w:rPr>
+          <w:rFonts w:ascii="Consolas" w:hAnsi="Consolas" w:cs="Consolas"/>
+          <w:color w:val="B4B4B4"/>
+          <w:sz w:val="19"/>
+          <w:szCs w:val="19"/>
+          <w:highlight w:val="black"/>
+          <w:lang w:val="en-GB"/>
+        </w:rPr>
+        <w:t>::</w:t>
+      </w:r>
+      <w:proofErr w:type="spellStart"/>
+      <w:proofErr w:type="gramEnd"/>
+      <w:r>
+        <w:rPr>
+          <w:rFonts w:ascii="Consolas" w:hAnsi="Consolas" w:cs="Consolas"/>
+          <w:color w:val="C8C8C8"/>
+          <w:sz w:val="19"/>
+          <w:szCs w:val="19"/>
+          <w:highlight w:val="black"/>
+          <w:lang w:val="en-GB"/>
+        </w:rPr>
+        <w:t>cout</w:t>
+      </w:r>
+      <w:proofErr w:type="spellEnd"/>
+      <w:r>
+        <w:rPr>
+          <w:rFonts w:ascii="Consolas" w:hAnsi="Consolas" w:cs="Consolas"/>
+          <w:color w:val="DCDCDC"/>
+          <w:sz w:val="19"/>
+          <w:szCs w:val="19"/>
+          <w:highlight w:val="black"/>
+          <w:lang w:val="en-GB"/>
+        </w:rPr>
+        <w:t xml:space="preserve"> </w:t>
+      </w:r>
+      <w:r>
+        <w:rPr>
+          <w:rFonts w:ascii="Consolas" w:hAnsi="Consolas" w:cs="Consolas"/>
+          <w:color w:val="B4B4B4"/>
+          <w:sz w:val="19"/>
+          <w:szCs w:val="19"/>
+          <w:highlight w:val="black"/>
+          <w:lang w:val="en-GB"/>
+        </w:rPr>
+        <w:t>&lt;&lt;</w:t>
+      </w:r>
+      <w:r>
+        <w:rPr>
+          <w:rFonts w:ascii="Consolas" w:hAnsi="Consolas" w:cs="Consolas"/>
+          <w:color w:val="DCDCDC"/>
+          <w:sz w:val="19"/>
+          <w:szCs w:val="19"/>
+          <w:highlight w:val="black"/>
+          <w:lang w:val="en-GB"/>
+        </w:rPr>
+        <w:t xml:space="preserve"> </w:t>
+      </w:r>
+      <w:r>
+        <w:rPr>
+          <w:rFonts w:ascii="Consolas" w:hAnsi="Consolas" w:cs="Consolas"/>
+          <w:color w:val="C8C8C8"/>
+          <w:sz w:val="19"/>
+          <w:szCs w:val="19"/>
+          <w:highlight w:val="black"/>
+          <w:lang w:val="en-GB"/>
+        </w:rPr>
+        <w:t>line</w:t>
+      </w:r>
+      <w:r>
+        <w:rPr>
+          <w:rFonts w:ascii="Consolas" w:hAnsi="Consolas" w:cs="Consolas"/>
+          <w:color w:val="DCDCDC"/>
+          <w:sz w:val="19"/>
+          <w:szCs w:val="19"/>
+          <w:highlight w:val="black"/>
+          <w:lang w:val="en-GB"/>
+        </w:rPr>
+        <w:t xml:space="preserve"> </w:t>
+      </w:r>
+      <w:r>
+        <w:rPr>
+          <w:rFonts w:ascii="Consolas" w:hAnsi="Consolas" w:cs="Consolas"/>
+          <w:color w:val="B4B4B4"/>
+          <w:sz w:val="19"/>
+          <w:szCs w:val="19"/>
+          <w:highlight w:val="black"/>
+          <w:lang w:val="en-GB"/>
+        </w:rPr>
+        <w:t>&lt;&lt;</w:t>
+      </w:r>
+      <w:r>
+        <w:rPr>
+          <w:rFonts w:ascii="Consolas" w:hAnsi="Consolas" w:cs="Consolas"/>
+          <w:color w:val="DCDCDC"/>
+          <w:sz w:val="19"/>
+          <w:szCs w:val="19"/>
+          <w:highlight w:val="black"/>
+          <w:lang w:val="en-GB"/>
+        </w:rPr>
+        <w:t xml:space="preserve"> </w:t>
+      </w:r>
+      <w:r>
+        <w:rPr>
+          <w:rFonts w:ascii="Consolas" w:hAnsi="Consolas" w:cs="Consolas"/>
+          <w:color w:val="D69D85"/>
+          <w:sz w:val="19"/>
+          <w:szCs w:val="19"/>
+          <w:highlight w:val="black"/>
+          <w:lang w:val="en-GB"/>
+        </w:rPr>
+        <w:t>'\n'</w:t>
+      </w:r>
+      <w:r>
+        <w:rPr>
+          <w:rFonts w:ascii="Consolas" w:hAnsi="Consolas" w:cs="Consolas"/>
+          <w:color w:val="B4B4B4"/>
+          <w:sz w:val="19"/>
+          <w:szCs w:val="19"/>
+          <w:highlight w:val="black"/>
+          <w:lang w:val="en-GB"/>
+        </w:rPr>
+        <w:t>;</w:t>
+      </w:r>
+    </w:p>
+    <w:p>
+      <w:pPr>
+        <w:autoSpaceDE w:val="0"/>
+        <w:autoSpaceDN w:val="0"/>
+        <w:adjustRightInd w:val="0"/>
+        <w:spacing w:after="0" w:line="240" w:lineRule="auto"/>
+        <w:rPr>
+          <w:rFonts w:ascii="Consolas" w:hAnsi="Consolas" w:cs="Consolas"/>
+          <w:color w:val="DCDCDC"/>
+          <w:sz w:val="19"/>
+          <w:szCs w:val="19"/>
+          <w:highlight w:val="black"/>
+          <w:lang w:val="en-GB"/>
+        </w:rPr>
+      </w:pPr>
+      <w:r>
+        <w:rPr>
+          <w:rFonts w:ascii="Consolas" w:hAnsi="Consolas" w:cs="Consolas"/>
+          <w:color w:val="DCDCDC"/>
+          <w:sz w:val="19"/>
+          <w:szCs w:val="19"/>
+          <w:highlight w:val="black"/>
+          <w:lang w:val="en-GB"/>
+        </w:rPr>
+        <w:tab/>
+      </w:r>
+      <w:r>
+        <w:rPr>
+          <w:rFonts w:ascii="Consolas" w:hAnsi="Consolas" w:cs="Consolas"/>
+          <w:color w:val="DCDCDC"/>
+          <w:sz w:val="19"/>
+          <w:szCs w:val="19"/>
+          <w:highlight w:val="black"/>
+          <w:lang w:val="en-GB"/>
+        </w:rPr>
+        <w:tab/>
+      </w:r>
+      <w:r>
+        <w:rPr>
+          <w:rFonts w:ascii="Consolas" w:hAnsi="Consolas" w:cs="Consolas"/>
+          <w:color w:val="B4B4B4"/>
+          <w:sz w:val="19"/>
+          <w:szCs w:val="19"/>
+          <w:highlight w:val="black"/>
+          <w:lang w:val="en-GB"/>
+        </w:rPr>
+        <w:t>}</w:t>
+      </w:r>
+    </w:p>
+    <w:p>
+      <w:pPr>
+        <w:autoSpaceDE w:val="0"/>
+        <w:autoSpaceDN w:val="0"/>
+        <w:adjustRightInd w:val="0"/>
+        <w:spacing w:after="0" w:line="240" w:lineRule="auto"/>
+        <w:rPr>
+          <w:rFonts w:ascii="Consolas" w:hAnsi="Consolas" w:cs="Consolas"/>
+          <w:color w:val="DCDCDC"/>
+          <w:sz w:val="19"/>
+          <w:szCs w:val="19"/>
+          <w:highlight w:val="black"/>
+          <w:lang w:val="en-GB"/>
+        </w:rPr>
+      </w:pPr>
+      <w:r>
+        <w:rPr>
+          <w:rFonts w:ascii="Consolas" w:hAnsi="Consolas" w:cs="Consolas"/>
+          <w:color w:val="DCDCDC"/>
+          <w:sz w:val="19"/>
+          <w:szCs w:val="19"/>
+          <w:highlight w:val="black"/>
+          <w:lang w:val="en-GB"/>
+        </w:rPr>
+        <w:tab/>
+      </w:r>
+      <w:r>
+        <w:rPr>
+          <w:rFonts w:ascii="Consolas" w:hAnsi="Consolas" w:cs="Consolas"/>
+          <w:color w:val="DCDCDC"/>
+          <w:sz w:val="19"/>
+          <w:szCs w:val="19"/>
+          <w:highlight w:val="black"/>
+          <w:lang w:val="en-GB"/>
+        </w:rPr>
+        <w:tab/>
+      </w:r>
+      <w:r>
+        <w:rPr>
+          <w:rFonts w:ascii="Consolas" w:hAnsi="Consolas" w:cs="Consolas"/>
+          <w:color w:val="7F7F7F"/>
+          <w:sz w:val="19"/>
+          <w:szCs w:val="19"/>
+          <w:highlight w:val="black"/>
+          <w:lang w:val="en-GB"/>
+        </w:rPr>
+        <w:t>_file</w:t>
+      </w:r>
+      <w:r>
+        <w:rPr>
+          <w:rFonts w:ascii="Consolas" w:hAnsi="Consolas" w:cs="Consolas"/>
+          <w:color w:val="B4B4B4"/>
+          <w:sz w:val="19"/>
+          <w:szCs w:val="19"/>
+          <w:highlight w:val="black"/>
+          <w:lang w:val="en-GB"/>
+        </w:rPr>
+        <w:t>-&gt;</w:t>
+      </w:r>
+      <w:proofErr w:type="gramStart"/>
+      <w:r>
+        <w:rPr>
+          <w:rFonts w:ascii="Consolas" w:hAnsi="Consolas" w:cs="Consolas"/>
+          <w:color w:val="C8C8C8"/>
+          <w:sz w:val="19"/>
+          <w:szCs w:val="19"/>
+          <w:highlight w:val="black"/>
+          <w:lang w:val="en-GB"/>
+        </w:rPr>
+        <w:t>close</w:t>
+      </w:r>
+      <w:r>
+        <w:rPr>
+          <w:rFonts w:ascii="Consolas" w:hAnsi="Consolas" w:cs="Consolas"/>
+          <w:color w:val="B4B4B4"/>
+          <w:sz w:val="19"/>
+          <w:szCs w:val="19"/>
+          <w:highlight w:val="black"/>
+          <w:lang w:val="en-GB"/>
+        </w:rPr>
+        <w:t>(</w:t>
+      </w:r>
+      <w:proofErr w:type="gramEnd"/>
+      <w:r>
+        <w:rPr>
+          <w:rFonts w:ascii="Consolas" w:hAnsi="Consolas" w:cs="Consolas"/>
+          <w:color w:val="B4B4B4"/>
+          <w:sz w:val="19"/>
+          <w:szCs w:val="19"/>
+          <w:highlight w:val="black"/>
+          <w:lang w:val="en-GB"/>
+        </w:rPr>
+        <w:t>);</w:t>
+      </w:r>
+    </w:p>
+    <w:p>
+      <w:pPr>
+        <w:autoSpaceDE w:val="0"/>
+        <w:autoSpaceDN w:val="0"/>
+        <w:adjustRightInd w:val="0"/>
+        <w:spacing w:after="0" w:line="240" w:lineRule="auto"/>
+        <w:rPr>
+          <w:rFonts w:ascii="Consolas" w:hAnsi="Consolas" w:cs="Consolas"/>
+          <w:color w:val="DCDCDC"/>
+          <w:sz w:val="19"/>
+          <w:szCs w:val="19"/>
+          <w:highlight w:val="black"/>
+          <w:lang w:val="en-GB"/>
+        </w:rPr>
+      </w:pPr>
+      <w:r>
+        <w:rPr>
+          <w:rFonts w:ascii="Consolas" w:hAnsi="Consolas" w:cs="Consolas"/>
+          <w:color w:val="DCDCDC"/>
+          <w:sz w:val="19"/>
+          <w:szCs w:val="19"/>
+          <w:highlight w:val="black"/>
+          <w:lang w:val="en-GB"/>
+        </w:rPr>
+        <w:tab/>
+      </w:r>
+      <w:r>
+        <w:rPr>
+          <w:rFonts w:ascii="Consolas" w:hAnsi="Consolas" w:cs="Consolas"/>
+          <w:color w:val="B4B4B4"/>
+          <w:sz w:val="19"/>
+          <w:szCs w:val="19"/>
+          <w:highlight w:val="black"/>
+          <w:lang w:val="en-GB"/>
+        </w:rPr>
+        <w:t>}</w:t>
+      </w:r>
+    </w:p>
+    <w:p>
+      <w:pPr>
+        <w:autoSpaceDE w:val="0"/>
+        <w:autoSpaceDN w:val="0"/>
+        <w:adjustRightInd w:val="0"/>
+        <w:spacing w:after="0" w:line="240" w:lineRule="auto"/>
+        <w:rPr>
+          <w:rFonts w:ascii="Consolas" w:hAnsi="Consolas" w:cs="Consolas"/>
+          <w:color w:val="DCDCDC"/>
+          <w:sz w:val="19"/>
+          <w:szCs w:val="19"/>
+          <w:highlight w:val="black"/>
+          <w:lang w:val="en-GB"/>
+        </w:rPr>
+      </w:pPr>
+    </w:p>
+    <w:p>
+      <w:pPr>
+        <w:autoSpaceDE w:val="0"/>
+        <w:autoSpaceDN w:val="0"/>
+        <w:adjustRightInd w:val="0"/>
+        <w:spacing w:after="0" w:line="240" w:lineRule="auto"/>
+        <w:rPr>
+          <w:rFonts w:ascii="Consolas" w:hAnsi="Consolas" w:cs="Consolas"/>
+          <w:color w:val="DCDCDC"/>
+          <w:sz w:val="19"/>
+          <w:szCs w:val="19"/>
+          <w:highlight w:val="black"/>
+          <w:lang w:val="en-GB"/>
+        </w:rPr>
+      </w:pPr>
+      <w:r>
+        <w:rPr>
+          <w:rFonts w:ascii="Consolas" w:hAnsi="Consolas" w:cs="Consolas"/>
+          <w:color w:val="DCDCDC"/>
+          <w:sz w:val="19"/>
+          <w:szCs w:val="19"/>
+          <w:highlight w:val="black"/>
+          <w:lang w:val="en-GB"/>
+        </w:rPr>
+        <w:tab/>
+      </w:r>
+      <w:r>
+        <w:rPr>
+          <w:rFonts w:ascii="Consolas" w:hAnsi="Consolas" w:cs="Consolas"/>
+          <w:color w:val="569CD6"/>
+          <w:sz w:val="19"/>
+          <w:szCs w:val="19"/>
+          <w:highlight w:val="black"/>
+          <w:lang w:val="en-GB"/>
+        </w:rPr>
+        <w:t>else</w:t>
+      </w:r>
+      <w:r>
+        <w:rPr>
+          <w:rFonts w:ascii="Consolas" w:hAnsi="Consolas" w:cs="Consolas"/>
+          <w:color w:val="DCDCDC"/>
+          <w:sz w:val="19"/>
+          <w:szCs w:val="19"/>
+          <w:highlight w:val="black"/>
+          <w:lang w:val="en-GB"/>
+        </w:rPr>
+        <w:t xml:space="preserve"> </w:t>
+      </w:r>
+      <w:proofErr w:type="spellStart"/>
+      <w:proofErr w:type="gramStart"/>
+      <w:r>
+        <w:rPr>
+          <w:rFonts w:ascii="Consolas" w:hAnsi="Consolas" w:cs="Consolas"/>
+          <w:color w:val="C8C8C8"/>
+          <w:sz w:val="19"/>
+          <w:szCs w:val="19"/>
+          <w:highlight w:val="black"/>
+          <w:lang w:val="en-GB"/>
+        </w:rPr>
+        <w:t>std</w:t>
+      </w:r>
+      <w:proofErr w:type="spellEnd"/>
+      <w:r>
+        <w:rPr>
+          <w:rFonts w:ascii="Consolas" w:hAnsi="Consolas" w:cs="Consolas"/>
+          <w:color w:val="B4B4B4"/>
+          <w:sz w:val="19"/>
+          <w:szCs w:val="19"/>
+          <w:highlight w:val="black"/>
+          <w:lang w:val="en-GB"/>
+        </w:rPr>
+        <w:t>::</w:t>
+      </w:r>
+      <w:proofErr w:type="spellStart"/>
+      <w:proofErr w:type="gramEnd"/>
+      <w:r>
+        <w:rPr>
+          <w:rFonts w:ascii="Consolas" w:hAnsi="Consolas" w:cs="Consolas"/>
+          <w:color w:val="C8C8C8"/>
+          <w:sz w:val="19"/>
+          <w:szCs w:val="19"/>
+          <w:highlight w:val="black"/>
+          <w:lang w:val="en-GB"/>
+        </w:rPr>
+        <w:t>cout</w:t>
+      </w:r>
+      <w:proofErr w:type="spellEnd"/>
+      <w:r>
+        <w:rPr>
+          <w:rFonts w:ascii="Consolas" w:hAnsi="Consolas" w:cs="Consolas"/>
+          <w:color w:val="DCDCDC"/>
+          <w:sz w:val="19"/>
+          <w:szCs w:val="19"/>
+          <w:highlight w:val="black"/>
+          <w:lang w:val="en-GB"/>
+        </w:rPr>
+        <w:t xml:space="preserve"> </w:t>
+      </w:r>
+      <w:r>
+        <w:rPr>
+          <w:rFonts w:ascii="Consolas" w:hAnsi="Consolas" w:cs="Consolas"/>
+          <w:color w:val="B4B4B4"/>
+          <w:sz w:val="19"/>
+          <w:szCs w:val="19"/>
+          <w:highlight w:val="black"/>
+          <w:lang w:val="en-GB"/>
+        </w:rPr>
+        <w:t>&lt;&lt;</w:t>
+      </w:r>
+      <w:r>
+        <w:rPr>
+          <w:rFonts w:ascii="Consolas" w:hAnsi="Consolas" w:cs="Consolas"/>
+          <w:color w:val="DCDCDC"/>
+          <w:sz w:val="19"/>
+          <w:szCs w:val="19"/>
+          <w:highlight w:val="black"/>
+          <w:lang w:val="en-GB"/>
+        </w:rPr>
+        <w:t xml:space="preserve"> </w:t>
+      </w:r>
+      <w:r>
+        <w:rPr>
+          <w:rFonts w:ascii="Consolas" w:hAnsi="Consolas" w:cs="Consolas"/>
+          <w:color w:val="D69D85"/>
+          <w:sz w:val="19"/>
+          <w:szCs w:val="19"/>
+          <w:highlight w:val="black"/>
+          <w:lang w:val="en-GB"/>
+        </w:rPr>
+        <w:t>"Unable to open file"</w:t>
+      </w:r>
+      <w:r>
+        <w:rPr>
+          <w:rFonts w:ascii="Consolas" w:hAnsi="Consolas" w:cs="Consolas"/>
+          <w:color w:val="B4B4B4"/>
+          <w:sz w:val="19"/>
+          <w:szCs w:val="19"/>
+          <w:highlight w:val="black"/>
+          <w:lang w:val="en-GB"/>
+        </w:rPr>
+        <w:t>;</w:t>
+      </w:r>
+    </w:p>
+    <w:p>
+      <w:pPr>
+        <w:rPr>
+          <w:b/>
+        </w:rPr>
+      </w:pPr>
+      <w:r>
+        <w:rPr>
+          <w:rFonts w:ascii="Consolas" w:hAnsi="Consolas" w:cs="Consolas"/>
+          <w:color w:val="B4B4B4"/>
+          <w:sz w:val="19"/>
+          <w:szCs w:val="19"/>
+          <w:highlight w:val="black"/>
+          <w:lang w:val="en-GB"/>
+        </w:rPr>
+        <w:t>}</w:t>
+      </w:r>
+    </w:p>
+    <w:p>
+      <w:pPr>
+        <w:rPr>
+          <w:b/>
+        </w:rPr>
+      </w:pPr>
+      <w:r>
+        <w:rPr>
+          <w:b/>
+        </w:rPr>
+        <w:t>UWAGI</w:t>
+      </w:r>
     </w:p>
     <w:sectPr>
       <w:pgSz w:w="11906" w:h="16838"/>
@@ -4376,6 +6484,75 @@
     <w:semiHidden/>
     <w:unhideWhenUsed/>
   </w:style>
+  <w:style w:type="table" w:styleId="TableGrid">
+    <w:name w:val="Table Grid"/>
+    <w:basedOn w:val="TableNormal"/>
+    <w:uiPriority w:val="39"/>
+    <w:rsid w:val="008E11D5"/>
+    <w:pPr>
+      <w:spacing w:after="0" w:line="240" w:lineRule="auto"/>
+    </w:pPr>
+    <w:tblPr>
+      <w:tblBorders>
+        <w:top w:val="single" w:sz="4" w:space="0" w:color="auto"/>
+        <w:left w:val="single" w:sz="4" w:space="0" w:color="auto"/>
+        <w:bottom w:val="single" w:sz="4" w:space="0" w:color="auto"/>
+        <w:right w:val="single" w:sz="4" w:space="0" w:color="auto"/>
+        <w:insideH w:val="single" w:sz="4" w:space="0" w:color="auto"/>
+        <w:insideV w:val="single" w:sz="4" w:space="0" w:color="auto"/>
+      </w:tblBorders>
+    </w:tblPr>
+  </w:style>
+  <w:style w:type="paragraph" w:styleId="HTMLPreformatted">
+    <w:name w:val="HTML Preformatted"/>
+    <w:basedOn w:val="Normal"/>
+    <w:link w:val="HTMLPreformattedChar"/>
+    <w:uiPriority w:val="99"/>
+    <w:semiHidden/>
+    <w:unhideWhenUsed/>
+    <w:rsid w:val="008E11D5"/>
+    <w:pPr>
+      <w:tabs>
+        <w:tab w:val="left" w:pos="916"/>
+        <w:tab w:val="left" w:pos="1832"/>
+        <w:tab w:val="left" w:pos="2748"/>
+        <w:tab w:val="left" w:pos="3664"/>
+        <w:tab w:val="left" w:pos="4580"/>
+        <w:tab w:val="left" w:pos="5496"/>
+        <w:tab w:val="left" w:pos="6412"/>
+        <w:tab w:val="left" w:pos="7328"/>
+        <w:tab w:val="left" w:pos="8244"/>
+        <w:tab w:val="left" w:pos="9160"/>
+        <w:tab w:val="left" w:pos="10076"/>
+        <w:tab w:val="left" w:pos="10992"/>
+        <w:tab w:val="left" w:pos="11908"/>
+        <w:tab w:val="left" w:pos="12824"/>
+        <w:tab w:val="left" w:pos="13740"/>
+        <w:tab w:val="left" w:pos="14656"/>
+      </w:tabs>
+      <w:spacing w:after="0" w:line="240" w:lineRule="auto"/>
+    </w:pPr>
+    <w:rPr>
+      <w:rFonts w:ascii="Courier New" w:eastAsia="Times New Roman" w:hAnsi="Courier New" w:cs="Courier New"/>
+      <w:sz w:val="20"/>
+      <w:szCs w:val="20"/>
+      <w:lang w:val="en-GB" w:eastAsia="en-GB"/>
+    </w:rPr>
+  </w:style>
+  <w:style w:type="character" w:customStyle="1" w:styleId="HTMLPreformattedChar">
+    <w:name w:val="HTML Preformatted Char"/>
+    <w:basedOn w:val="DefaultParagraphFont"/>
+    <w:link w:val="HTMLPreformatted"/>
+    <w:uiPriority w:val="99"/>
+    <w:semiHidden/>
+    <w:rsid w:val="008E11D5"/>
+    <w:rPr>
+      <w:rFonts w:ascii="Courier New" w:eastAsia="Times New Roman" w:hAnsi="Courier New" w:cs="Courier New"/>
+      <w:sz w:val="20"/>
+      <w:szCs w:val="20"/>
+      <w:lang w:val="en-GB" w:eastAsia="en-GB"/>
+    </w:rPr>
+  </w:style>
 </w:styles>
 </file>
 

</xml_diff>

<commit_message>
add pdf of raport
</commit_message>
<xml_diff>
--- a/sprawozdanie.docx
+++ b/sprawozdanie.docx
@@ -15840,7 +15840,6 @@
           <w:sz w:val="19"/>
           <w:szCs w:val="19"/>
           <w:highlight w:val="black"/>
-          <w:lang w:val="en-GB"/>
         </w:rPr>
       </w:pPr>
       <w:r>
@@ -15850,7 +15849,6 @@
           <w:sz w:val="19"/>
           <w:szCs w:val="19"/>
           <w:highlight w:val="black"/>
-          <w:lang w:val="en-GB"/>
         </w:rPr>
         <w:t>}</w:t>
       </w:r>
@@ -15873,15 +15871,6 @@
         </w:rPr>
         <w:t>:</w:t>
       </w:r>
-    </w:p>
-    <w:p>
-      <w:pPr>
-        <w:rPr>
-          <w:b/>
-        </w:rPr>
-      </w:pPr>
-      <w:bookmarkStart w:id="0" w:name="_GoBack"/>
-      <w:bookmarkEnd w:id="0"/>
     </w:p>
     <w:p>
       <w:pPr>
@@ -16555,52 +16544,13 @@
           <w:b/>
         </w:rPr>
       </w:pPr>
-    </w:p>
-    <w:p>
-      <w:pPr>
+      <w:bookmarkStart w:id="0" w:name="_GoBack"/>
+      <w:bookmarkEnd w:id="0"/>
+      <w:r>
         <w:rPr>
           <w:b/>
         </w:rPr>
-      </w:pPr>
-    </w:p>
-    <w:p>
-      <w:pPr>
-        <w:rPr>
-          <w:b/>
-        </w:rPr>
-      </w:pPr>
-    </w:p>
-    <w:p>
-      <w:pPr>
-        <w:rPr>
-          <w:b/>
-        </w:rPr>
-      </w:pPr>
-    </w:p>
-    <w:p>
-      <w:pPr>
-        <w:rPr>
-          <w:b/>
-        </w:rPr>
-      </w:pPr>
-    </w:p>
-    <w:p>
-      <w:pPr>
-        <w:rPr>
-          <w:b/>
-        </w:rPr>
-      </w:pPr>
-    </w:p>
-    <w:p>
-      <w:pPr>
-        <w:rPr>
-          <w:b/>
-        </w:rPr>
-      </w:pPr>
-      <w:r>
-        <w:rPr>
-          <w:b/>
-        </w:rPr>
+        <w:lastRenderedPageBreak/>
         <w:t>Zadanie 8.2.</w:t>
       </w:r>
       <w:r>

</xml_diff>